<commit_message>
Final version of the Vision Document
</commit_message>
<xml_diff>
--- a/Vision.docx
+++ b/Vision.docx
@@ -6,31 +6,31 @@
       <w:pPr>
         <w:pStyle w:val="Titre"/>
       </w:pPr>
+      <w:fldSimple w:instr=" SUBJECT  \* MERGEFORMAT ">
+        <w:r>
+          <w:t>&lt;Project Name&gt;</w:t>
+        </w:r>
+      </w:fldSimple>
+    </w:p>
+    <w:p>
+      <w:pPr>
+        <w:pStyle w:val="Titre"/>
+      </w:pPr>
       <w:r>
         <w:fldChar w:fldCharType="begin"/>
       </w:r>
       <w:r>
-        <w:instrText xml:space="preserve"> SUBJECT  \* MERGEFORMAT </w:instrText>
+        <w:instrText xml:space="preserve"> TITLE  \* MERGEFORMAT </w:instrText>
       </w:r>
       <w:r>
         <w:fldChar w:fldCharType="separate"/>
       </w:r>
       <w:r>
-        <w:t>&lt;Project Name&gt;</w:t>
+        <w:t>Vision</w:t>
       </w:r>
       <w:r>
         <w:fldChar w:fldCharType="end"/>
       </w:r>
-    </w:p>
-    <w:p>
-      <w:pPr>
-        <w:pStyle w:val="Titre"/>
-      </w:pPr>
-      <w:fldSimple w:instr=" TITLE  \* MERGEFORMAT ">
-        <w:r>
-          <w:t>Vision</w:t>
-        </w:r>
-      </w:fldSimple>
     </w:p>
     <w:p>
       <w:pPr>
@@ -395,16 +395,11 @@
             <w:pPr>
               <w:pStyle w:val="InfoBlue"/>
             </w:pPr>
-            <w:proofErr w:type="gramStart"/>
             <w:r>
               <w:t>n</w:t>
             </w:r>
             <w:r>
-              <w:t>eed</w:t>
-            </w:r>
-            <w:proofErr w:type="gramEnd"/>
-            <w:r>
-              <w:t xml:space="preserve"> adapted devices</w:t>
+              <w:t>eed adapted devices</w:t>
             </w:r>
             <w:r>
               <w:t>.</w:t>
@@ -448,11 +443,9 @@
             <w:pPr>
               <w:pStyle w:val="InfoBlue"/>
             </w:pPr>
-            <w:proofErr w:type="spellStart"/>
             <w:r>
               <w:t>ElecTek</w:t>
             </w:r>
-            <w:proofErr w:type="spellEnd"/>
             <w:r>
               <w:t>,</w:t>
             </w:r>
@@ -596,13 +589,8 @@
             <w:pPr>
               <w:pStyle w:val="InfoBlue"/>
             </w:pPr>
-            <w:proofErr w:type="gramStart"/>
-            <w:r>
-              <w:t>our</w:t>
-            </w:r>
-            <w:proofErr w:type="gramEnd"/>
-            <w:r>
-              <w:t xml:space="preserve"> product w</w:t>
+            <w:r>
+              <w:t>our product w</w:t>
             </w:r>
             <w:r>
               <w:t>ill be compatible from now on</w:t>
@@ -731,9 +719,193 @@
         </w:tc>
       </w:tr>
       <w:tr>
-        <w:trPr>
-          <w:tblHeader/>
-        </w:trPr>
+        <w:tc>
+          <w:tcPr>
+            <w:tcW w:w="1890" w:type="dxa"/>
+          </w:tcPr>
+          <w:p>
+            <w:pPr>
+              <w:pStyle w:val="InfoBlue"/>
+            </w:pPr>
+            <w:r>
+              <w:t>Measurement</w:t>
+            </w:r>
+            <w:r>
+              <w:t xml:space="preserve"> Point Operator (MPO)</w:t>
+            </w:r>
+          </w:p>
+          <w:p>
+            <w:pPr>
+              <w:jc w:val="center"/>
+            </w:pPr>
+          </w:p>
+        </w:tc>
+        <w:tc>
+          <w:tcPr>
+            <w:tcW w:w="2610" w:type="dxa"/>
+          </w:tcPr>
+          <w:p>
+            <w:pPr>
+              <w:pStyle w:val="InfoBlue"/>
+            </w:pPr>
+            <w:r>
+              <w:t>Owner of the measurement device</w:t>
+            </w:r>
+          </w:p>
+        </w:tc>
+        <w:tc>
+          <w:tcPr>
+            <w:tcW w:w="3960" w:type="dxa"/>
+          </w:tcPr>
+          <w:p>
+            <w:pPr>
+              <w:pStyle w:val="InfoBlue"/>
+            </w:pPr>
+            <w:r>
+              <w:t>He provides the service in charge of measuring either the energy consumption or the energy production of the other actors.</w:t>
+            </w:r>
+            <w:r>
+              <w:br/>
+              <w:t>He is the administrator of the device</w:t>
+            </w:r>
+            <w:r>
+              <w:t xml:space="preserve"> and he has to configure and maintain it. He has to define the internal Real-Time Clock of the device.</w:t>
+            </w:r>
+          </w:p>
+        </w:tc>
+      </w:tr>
+      <w:tr>
+        <w:tc>
+          <w:tcPr>
+            <w:tcW w:w="1890" w:type="dxa"/>
+          </w:tcPr>
+          <w:p>
+            <w:pPr>
+              <w:pStyle w:val="InfoBlue"/>
+            </w:pPr>
+            <w:r>
+              <w:t>Remote Read Out Center (RRC)</w:t>
+            </w:r>
+          </w:p>
+        </w:tc>
+        <w:tc>
+          <w:tcPr>
+            <w:tcW w:w="2610" w:type="dxa"/>
+          </w:tcPr>
+          <w:p>
+            <w:pPr>
+              <w:pStyle w:val="InfoBlue"/>
+            </w:pPr>
+            <w:r>
+              <w:t>Data collector</w:t>
+            </w:r>
+          </w:p>
+        </w:tc>
+        <w:tc>
+          <w:tcPr>
+            <w:tcW w:w="3960" w:type="dxa"/>
+          </w:tcPr>
+          <w:p>
+            <w:pPr>
+              <w:pStyle w:val="InfoBlue"/>
+            </w:pPr>
+            <w:r>
+              <w:t>His role is to collect data and send them to the right actors depending on the energy produced (electricity, water, heating, gas). He receives the measurements from the Intelligent Meters to respond to the needs of calculations and billing.</w:t>
+            </w:r>
+          </w:p>
+        </w:tc>
+      </w:tr>
+      <w:tr>
+        <w:tc>
+          <w:tcPr>
+            <w:tcW w:w="1890" w:type="dxa"/>
+          </w:tcPr>
+          <w:p>
+            <w:pPr>
+              <w:pStyle w:val="InfoBlue"/>
+            </w:pPr>
+            <w:r>
+              <w:t>Energy Provider</w:t>
+            </w:r>
+          </w:p>
+        </w:tc>
+        <w:tc>
+          <w:tcPr>
+            <w:tcW w:w="2610" w:type="dxa"/>
+          </w:tcPr>
+          <w:p>
+            <w:pPr>
+              <w:pStyle w:val="InfoBlue"/>
+            </w:pPr>
+            <w:r>
+              <w:t>Provides energies</w:t>
+            </w:r>
+          </w:p>
+        </w:tc>
+        <w:tc>
+          <w:tcPr>
+            <w:tcW w:w="3960" w:type="dxa"/>
+          </w:tcPr>
+          <w:p>
+            <w:pPr>
+              <w:pStyle w:val="InfoBlue"/>
+            </w:pPr>
+            <w:r>
+              <w:t xml:space="preserve">He defines the price to inform the customer on the current energy cost. He may need to </w:t>
+            </w:r>
+            <w:r>
+              <w:lastRenderedPageBreak/>
+              <w:t>modify the Remote reading center, in that case this modification must be sent to the device.</w:t>
+            </w:r>
+          </w:p>
+        </w:tc>
+      </w:tr>
+      <w:tr>
+        <w:tc>
+          <w:tcPr>
+            <w:tcW w:w="1890" w:type="dxa"/>
+          </w:tcPr>
+          <w:p>
+            <w:pPr>
+              <w:pStyle w:val="InfoBlue"/>
+            </w:pPr>
+            <w:r>
+              <w:lastRenderedPageBreak/>
+              <w:t>Energy Producer</w:t>
+            </w:r>
+          </w:p>
+        </w:tc>
+        <w:tc>
+          <w:tcPr>
+            <w:tcW w:w="2610" w:type="dxa"/>
+          </w:tcPr>
+          <w:p>
+            <w:pPr>
+              <w:pStyle w:val="InfoBlue"/>
+            </w:pPr>
+            <w:r>
+              <w:t>Produces energy</w:t>
+            </w:r>
+          </w:p>
+        </w:tc>
+        <w:tc>
+          <w:tcPr>
+            <w:tcW w:w="3960" w:type="dxa"/>
+          </w:tcPr>
+          <w:p>
+            <w:pPr>
+              <w:pStyle w:val="InfoBlue"/>
+            </w:pPr>
+            <w:r>
+              <w:t>His role is to sell</w:t>
+            </w:r>
+            <w:r>
+              <w:t xml:space="preserve"> the energy produced to the consumers.</w:t>
+            </w:r>
+          </w:p>
+        </w:tc>
+      </w:tr>
+      <w:tr>
         <w:tc>
           <w:tcPr>
             <w:tcW w:w="1890" w:type="dxa"/>
@@ -774,273 +946,6 @@
             </w:pPr>
             <w:r>
               <w:t>The consumer has to choose an energy provider. The new Intelligent Meter will be installed at his place. He should not proceed to any modification on the device.</w:t>
-            </w:r>
-          </w:p>
-        </w:tc>
-      </w:tr>
-      <w:tr>
-        <w:tc>
-          <w:tcPr>
-            <w:tcW w:w="1890" w:type="dxa"/>
-          </w:tcPr>
-          <w:p>
-            <w:pPr>
-              <w:pStyle w:val="InfoBlue"/>
-            </w:pPr>
-            <w:r>
-              <w:t>Measurement</w:t>
-            </w:r>
-            <w:r>
-              <w:t xml:space="preserve"> Point Operator (MPO)</w:t>
-            </w:r>
-          </w:p>
-          <w:p>
-            <w:pPr>
-              <w:jc w:val="center"/>
-            </w:pPr>
-          </w:p>
-        </w:tc>
-        <w:tc>
-          <w:tcPr>
-            <w:tcW w:w="2610" w:type="dxa"/>
-          </w:tcPr>
-          <w:p>
-            <w:pPr>
-              <w:pStyle w:val="InfoBlue"/>
-            </w:pPr>
-            <w:r>
-              <w:t>Owner of the measurement device</w:t>
-            </w:r>
-          </w:p>
-        </w:tc>
-        <w:tc>
-          <w:tcPr>
-            <w:tcW w:w="3960" w:type="dxa"/>
-          </w:tcPr>
-          <w:p>
-            <w:pPr>
-              <w:pStyle w:val="InfoBlue"/>
-            </w:pPr>
-            <w:r>
-              <w:t>He provides the service in charge of measuring either the energy consumption or the energy production of the other actors.</w:t>
-            </w:r>
-            <w:r>
-              <w:br/>
-              <w:t>He is the administrator of the device</w:t>
-            </w:r>
-            <w:r>
-              <w:t xml:space="preserve"> and he has to configure and maintain it. He has to define the internal Real-Time Clock of the device.</w:t>
-            </w:r>
-          </w:p>
-        </w:tc>
-      </w:tr>
-      <w:tr>
-        <w:tc>
-          <w:tcPr>
-            <w:tcW w:w="1890" w:type="dxa"/>
-          </w:tcPr>
-          <w:p>
-            <w:pPr>
-              <w:pStyle w:val="InfoBlue"/>
-            </w:pPr>
-            <w:r>
-              <w:t>Remote Read Out Center (RRC)</w:t>
-            </w:r>
-          </w:p>
-        </w:tc>
-        <w:tc>
-          <w:tcPr>
-            <w:tcW w:w="2610" w:type="dxa"/>
-          </w:tcPr>
-          <w:p>
-            <w:pPr>
-              <w:pStyle w:val="InfoBlue"/>
-            </w:pPr>
-            <w:r>
-              <w:t>Data collector</w:t>
-            </w:r>
-          </w:p>
-        </w:tc>
-        <w:tc>
-          <w:tcPr>
-            <w:tcW w:w="3960" w:type="dxa"/>
-          </w:tcPr>
-          <w:p>
-            <w:pPr>
-              <w:pStyle w:val="InfoBlue"/>
-            </w:pPr>
-            <w:r>
-              <w:t xml:space="preserve">His role is to collect data and send them to the right actors depending on the energy produced (electricity, water, heating, gas). He receives the measurements from the Intelligent </w:t>
-            </w:r>
-            <w:r>
-              <w:lastRenderedPageBreak/>
-              <w:t>Meters to respond to the needs of calculations and billing.</w:t>
-            </w:r>
-          </w:p>
-        </w:tc>
-      </w:tr>
-      <w:tr>
-        <w:tc>
-          <w:tcPr>
-            <w:tcW w:w="1890" w:type="dxa"/>
-          </w:tcPr>
-          <w:p>
-            <w:pPr>
-              <w:pStyle w:val="InfoBlue"/>
-            </w:pPr>
-            <w:r>
-              <w:lastRenderedPageBreak/>
-              <w:t>Energy Provider</w:t>
-            </w:r>
-          </w:p>
-        </w:tc>
-        <w:tc>
-          <w:tcPr>
-            <w:tcW w:w="2610" w:type="dxa"/>
-          </w:tcPr>
-          <w:p>
-            <w:pPr>
-              <w:pStyle w:val="InfoBlue"/>
-            </w:pPr>
-            <w:r>
-              <w:t>Provides energies</w:t>
-            </w:r>
-          </w:p>
-        </w:tc>
-        <w:tc>
-          <w:tcPr>
-            <w:tcW w:w="3960" w:type="dxa"/>
-          </w:tcPr>
-          <w:p>
-            <w:pPr>
-              <w:pStyle w:val="InfoBlue"/>
-            </w:pPr>
-            <w:r>
-              <w:t>He defines the price to inform the customer on the current energy cost. He may need to modify the Remote reading center, in that case this modification must be sent to the device.</w:t>
-            </w:r>
-          </w:p>
-        </w:tc>
-      </w:tr>
-      <w:tr>
-        <w:tc>
-          <w:tcPr>
-            <w:tcW w:w="1890" w:type="dxa"/>
-          </w:tcPr>
-          <w:p>
-            <w:pPr>
-              <w:pStyle w:val="InfoBlue"/>
-            </w:pPr>
-            <w:r>
-              <w:t>Energy Producer</w:t>
-            </w:r>
-          </w:p>
-        </w:tc>
-        <w:tc>
-          <w:tcPr>
-            <w:tcW w:w="2610" w:type="dxa"/>
-          </w:tcPr>
-          <w:p>
-            <w:pPr>
-              <w:pStyle w:val="InfoBlue"/>
-            </w:pPr>
-            <w:r>
-              <w:t>Produces energy</w:t>
-            </w:r>
-          </w:p>
-        </w:tc>
-        <w:tc>
-          <w:tcPr>
-            <w:tcW w:w="3960" w:type="dxa"/>
-          </w:tcPr>
-          <w:p>
-            <w:pPr>
-              <w:pStyle w:val="InfoBlue"/>
-            </w:pPr>
-            <w:r>
-              <w:t>His role is to sell</w:t>
-            </w:r>
-            <w:bookmarkStart w:id="23" w:name="_GoBack"/>
-            <w:bookmarkEnd w:id="23"/>
-          </w:p>
-        </w:tc>
-      </w:tr>
-      <w:tr>
-        <w:tc>
-          <w:tcPr>
-            <w:tcW w:w="1890" w:type="dxa"/>
-          </w:tcPr>
-          <w:p>
-            <w:pPr>
-              <w:pStyle w:val="InfoBlue"/>
-            </w:pPr>
-            <w:r>
-              <w:t>[Name the stakeholder type.]</w:t>
-            </w:r>
-          </w:p>
-        </w:tc>
-        <w:tc>
-          <w:tcPr>
-            <w:tcW w:w="2610" w:type="dxa"/>
-          </w:tcPr>
-          <w:p>
-            <w:pPr>
-              <w:pStyle w:val="InfoBlue"/>
-            </w:pPr>
-            <w:r>
-              <w:t>[Briefly describe the stakeholder.]</w:t>
-            </w:r>
-          </w:p>
-        </w:tc>
-        <w:tc>
-          <w:tcPr>
-            <w:tcW w:w="3960" w:type="dxa"/>
-          </w:tcPr>
-          <w:p>
-            <w:pPr>
-              <w:pStyle w:val="InfoBlue"/>
-            </w:pPr>
-            <w:r>
-              <w:t>[Summarize the stakeholder’s key responsibilities with regard to the system being developed; that is, their interest as a stakeholder. For example, this stakeholder:</w:t>
-            </w:r>
-          </w:p>
-          <w:p>
-            <w:pPr>
-              <w:pStyle w:val="InfoBlue"/>
-            </w:pPr>
-            <w:r>
-              <w:t>ensures that the system will be maintainable</w:t>
-            </w:r>
-          </w:p>
-          <w:p>
-            <w:pPr>
-              <w:pStyle w:val="InfoBlue"/>
-            </w:pPr>
-            <w:r>
-              <w:t>ensures that there will be a market demand for the product’s features</w:t>
-            </w:r>
-          </w:p>
-          <w:p>
-            <w:pPr>
-              <w:pStyle w:val="InfoBlue"/>
-            </w:pPr>
-            <w:r>
-              <w:t>monitors the project’s progress</w:t>
-            </w:r>
-          </w:p>
-          <w:p>
-            <w:pPr>
-              <w:pStyle w:val="InfoBlue"/>
-            </w:pPr>
-            <w:r>
-              <w:t>approves funding</w:t>
-            </w:r>
-          </w:p>
-          <w:p>
-            <w:pPr>
-              <w:pStyle w:val="InfoBlue"/>
-            </w:pPr>
-            <w:r>
-              <w:t>and so forth]</w:t>
             </w:r>
           </w:p>
         </w:tc>
@@ -1059,17 +964,18 @@
       <w:pPr>
         <w:pStyle w:val="Titre2"/>
       </w:pPr>
-      <w:bookmarkStart w:id="24" w:name="_Toc425054386"/>
-      <w:bookmarkStart w:id="25" w:name="_Toc342757864"/>
-      <w:bookmarkStart w:id="26" w:name="_Toc346297773"/>
-      <w:bookmarkStart w:id="27" w:name="_Toc422186479"/>
-      <w:bookmarkStart w:id="28" w:name="_Toc436203384"/>
-      <w:bookmarkStart w:id="29" w:name="_Toc452813585"/>
-      <w:bookmarkStart w:id="30" w:name="_Toc512930912"/>
-      <w:bookmarkStart w:id="31" w:name="_Toc20715759"/>
+      <w:bookmarkStart w:id="23" w:name="_Toc425054386"/>
+      <w:bookmarkStart w:id="24" w:name="_Toc342757864"/>
+      <w:bookmarkStart w:id="25" w:name="_Toc346297773"/>
+      <w:bookmarkStart w:id="26" w:name="_Toc422186479"/>
+      <w:bookmarkStart w:id="27" w:name="_Toc436203384"/>
+      <w:bookmarkStart w:id="28" w:name="_Toc452813585"/>
+      <w:bookmarkStart w:id="29" w:name="_Toc512930912"/>
+      <w:bookmarkStart w:id="30" w:name="_Toc20715759"/>
       <w:r>
         <w:t>User Environment</w:t>
       </w:r>
+      <w:bookmarkEnd w:id="23"/>
       <w:bookmarkEnd w:id="24"/>
       <w:bookmarkEnd w:id="25"/>
       <w:bookmarkEnd w:id="26"/>
@@ -1077,8 +983,48 @@
       <w:bookmarkEnd w:id="28"/>
       <w:bookmarkEnd w:id="29"/>
       <w:bookmarkEnd w:id="30"/>
+    </w:p>
+    <w:p/>
+    <w:p>
+      <w:pPr>
+        <w:rPr>
+          <w:i/>
+          <w:color w:val="0000FF"/>
+        </w:rPr>
+      </w:pPr>
+      <w:r>
+        <w:rPr>
+          <w:i/>
+          <w:color w:val="0000FF"/>
+        </w:rPr>
+        <w:t>The solution is the development of intelligent meters links. They will have to insure the intelligent meters data reading, the local communication and the external communication.</w:t>
+      </w:r>
+    </w:p>
+    <w:p>
+      <w:pPr>
+        <w:rPr>
+          <w:i/>
+          <w:color w:val="0000FF"/>
+        </w:rPr>
+      </w:pPr>
+      <w:r>
+        <w:rPr>
+          <w:i/>
+          <w:color w:val="0000FF"/>
+        </w:rPr>
+        <w:t>A group of features will have to be implanted in order to</w:t>
+      </w:r>
+      <w:r>
+        <w:rPr>
+          <w:i/>
+          <w:color w:val="0000FF"/>
+        </w:rPr>
+        <w:t xml:space="preserve"> receive and send data through the different networks. Consumption data will be communicated from the meters to external entities and otherwise.</w:t>
+      </w:r>
+      <w:bookmarkStart w:id="31" w:name="_GoBack"/>
       <w:bookmarkEnd w:id="31"/>
     </w:p>
+    <w:p/>
     <w:p>
       <w:pPr>
         <w:pStyle w:val="Titre1"/>
@@ -1232,7 +1178,18 @@
             <w:pPr>
               <w:pStyle w:val="Corpsdetexte"/>
               <w:ind w:left="0"/>
-            </w:pPr>
+              <w:rPr>
+                <w:i/>
+                <w:color w:val="0000FF"/>
+              </w:rPr>
+            </w:pPr>
+            <w:r>
+              <w:rPr>
+                <w:i/>
+                <w:color w:val="0000FF"/>
+              </w:rPr>
+              <w:t>Electricity Meter</w:t>
+            </w:r>
           </w:p>
         </w:tc>
         <w:tc>
@@ -1243,7 +1200,25 @@
             <w:pPr>
               <w:pStyle w:val="Corpsdetexte"/>
               <w:ind w:left="0"/>
-            </w:pPr>
+              <w:rPr>
+                <w:i/>
+                <w:color w:val="0000FF"/>
+              </w:rPr>
+            </w:pPr>
+            <w:r>
+              <w:rPr>
+                <w:i/>
+                <w:color w:val="0000FF"/>
+              </w:rPr>
+              <w:t xml:space="preserve">Very </w:t>
+            </w:r>
+            <w:r>
+              <w:rPr>
+                <w:i/>
+                <w:color w:val="0000FF"/>
+              </w:rPr>
+              <w:t>High</w:t>
+            </w:r>
           </w:p>
         </w:tc>
         <w:tc>
@@ -1254,7 +1229,18 @@
             <w:pPr>
               <w:pStyle w:val="Corpsdetexte"/>
               <w:ind w:left="0"/>
-            </w:pPr>
+              <w:rPr>
+                <w:i/>
+                <w:color w:val="0000FF"/>
+              </w:rPr>
+            </w:pPr>
+            <w:r>
+              <w:rPr>
+                <w:i/>
+                <w:color w:val="0000FF"/>
+              </w:rPr>
+              <w:t>Provide measurements</w:t>
+            </w:r>
           </w:p>
         </w:tc>
         <w:tc>
@@ -1265,6 +1251,176 @@
             <w:pPr>
               <w:pStyle w:val="Corpsdetexte"/>
               <w:ind w:left="0"/>
+              <w:rPr>
+                <w:i/>
+                <w:color w:val="0000FF"/>
+              </w:rPr>
+            </w:pPr>
+          </w:p>
+        </w:tc>
+      </w:tr>
+      <w:tr>
+        <w:tc>
+          <w:tcPr>
+            <w:tcW w:w="3085" w:type="dxa"/>
+          </w:tcPr>
+          <w:p>
+            <w:pPr>
+              <w:pStyle w:val="Corpsdetexte"/>
+              <w:ind w:left="0"/>
+              <w:rPr>
+                <w:i/>
+                <w:color w:val="0000FF"/>
+              </w:rPr>
+            </w:pPr>
+            <w:r>
+              <w:rPr>
+                <w:i/>
+                <w:color w:val="0000FF"/>
+              </w:rPr>
+              <w:t>Peripheral LEDs</w:t>
+            </w:r>
+          </w:p>
+        </w:tc>
+        <w:tc>
+          <w:tcPr>
+            <w:tcW w:w="992" w:type="dxa"/>
+          </w:tcPr>
+          <w:p>
+            <w:pPr>
+              <w:pStyle w:val="Corpsdetexte"/>
+              <w:ind w:left="0"/>
+              <w:rPr>
+                <w:i/>
+                <w:color w:val="0000FF"/>
+              </w:rPr>
+            </w:pPr>
+            <w:r>
+              <w:rPr>
+                <w:i/>
+                <w:color w:val="0000FF"/>
+              </w:rPr>
+              <w:t>Medium</w:t>
+            </w:r>
+          </w:p>
+        </w:tc>
+        <w:tc>
+          <w:tcPr>
+            <w:tcW w:w="1611" w:type="dxa"/>
+          </w:tcPr>
+          <w:p>
+            <w:pPr>
+              <w:pStyle w:val="Corpsdetexte"/>
+              <w:ind w:left="0"/>
+              <w:rPr>
+                <w:i/>
+                <w:color w:val="0000FF"/>
+              </w:rPr>
+            </w:pPr>
+            <w:r>
+              <w:rPr>
+                <w:i/>
+                <w:color w:val="0000FF"/>
+              </w:rPr>
+              <w:t>Visualize the different states</w:t>
+            </w:r>
+          </w:p>
+        </w:tc>
+        <w:tc>
+          <w:tcPr>
+            <w:tcW w:w="2430" w:type="dxa"/>
+          </w:tcPr>
+          <w:p>
+            <w:pPr>
+              <w:pStyle w:val="Corpsdetexte"/>
+              <w:ind w:left="0"/>
+              <w:rPr>
+                <w:i/>
+                <w:color w:val="0000FF"/>
+              </w:rPr>
+            </w:pPr>
+          </w:p>
+        </w:tc>
+      </w:tr>
+      <w:tr>
+        <w:tc>
+          <w:tcPr>
+            <w:tcW w:w="3085" w:type="dxa"/>
+          </w:tcPr>
+          <w:p>
+            <w:pPr>
+              <w:pStyle w:val="Corpsdetexte"/>
+              <w:ind w:left="0"/>
+              <w:rPr>
+                <w:i/>
+                <w:color w:val="0000FF"/>
+              </w:rPr>
+            </w:pPr>
+            <w:r>
+              <w:rPr>
+                <w:i/>
+                <w:color w:val="0000FF"/>
+              </w:rPr>
+              <w:t>Display</w:t>
+            </w:r>
+          </w:p>
+        </w:tc>
+        <w:tc>
+          <w:tcPr>
+            <w:tcW w:w="992" w:type="dxa"/>
+          </w:tcPr>
+          <w:p>
+            <w:pPr>
+              <w:pStyle w:val="Corpsdetexte"/>
+              <w:ind w:left="0"/>
+              <w:rPr>
+                <w:i/>
+                <w:color w:val="0000FF"/>
+              </w:rPr>
+            </w:pPr>
+            <w:r>
+              <w:rPr>
+                <w:i/>
+                <w:color w:val="0000FF"/>
+              </w:rPr>
+              <w:t>High</w:t>
+            </w:r>
+          </w:p>
+        </w:tc>
+        <w:tc>
+          <w:tcPr>
+            <w:tcW w:w="1611" w:type="dxa"/>
+          </w:tcPr>
+          <w:p>
+            <w:pPr>
+              <w:pStyle w:val="Corpsdetexte"/>
+              <w:ind w:left="0"/>
+              <w:rPr>
+                <w:i/>
+                <w:color w:val="0000FF"/>
+              </w:rPr>
+            </w:pPr>
+            <w:r>
+              <w:rPr>
+                <w:i/>
+                <w:color w:val="0000FF"/>
+              </w:rPr>
+              <w:t>Provide direct interface to the client</w:t>
+            </w:r>
+          </w:p>
+        </w:tc>
+        <w:tc>
+          <w:tcPr>
+            <w:tcW w:w="2430" w:type="dxa"/>
+          </w:tcPr>
+          <w:p>
+            <w:pPr>
+              <w:pStyle w:val="Corpsdetexte"/>
+              <w:ind w:left="0"/>
+              <w:rPr>
+                <w:i/>
+                <w:color w:val="0000FF"/>
+              </w:rPr>
             </w:pPr>
           </w:p>
         </w:tc>
@@ -1387,7 +1543,18 @@
             <w:pPr>
               <w:pStyle w:val="Corpsdetexte"/>
               <w:ind w:left="0"/>
-            </w:pPr>
+              <w:rPr>
+                <w:i/>
+                <w:color w:val="0000FF"/>
+              </w:rPr>
+            </w:pPr>
+            <w:r>
+              <w:rPr>
+                <w:i/>
+                <w:color w:val="0000FF"/>
+              </w:rPr>
+              <w:t>Communication between the link and the meter</w:t>
+            </w:r>
           </w:p>
         </w:tc>
         <w:tc>
@@ -1398,7 +1565,18 @@
             <w:pPr>
               <w:pStyle w:val="Corpsdetexte"/>
               <w:ind w:left="0"/>
-            </w:pPr>
+              <w:rPr>
+                <w:i/>
+                <w:color w:val="0000FF"/>
+              </w:rPr>
+            </w:pPr>
+            <w:r>
+              <w:rPr>
+                <w:i/>
+                <w:color w:val="0000FF"/>
+              </w:rPr>
+              <w:t>High</w:t>
+            </w:r>
           </w:p>
         </w:tc>
         <w:tc>
@@ -1409,6 +1587,132 @@
             <w:pPr>
               <w:pStyle w:val="Corpsdetexte"/>
               <w:ind w:left="0"/>
+              <w:rPr>
+                <w:i/>
+                <w:color w:val="0000FF"/>
+              </w:rPr>
+            </w:pPr>
+          </w:p>
+        </w:tc>
+      </w:tr>
+      <w:tr>
+        <w:tc>
+          <w:tcPr>
+            <w:tcW w:w="3936" w:type="dxa"/>
+          </w:tcPr>
+          <w:p>
+            <w:pPr>
+              <w:pStyle w:val="Corpsdetexte"/>
+              <w:ind w:left="0"/>
+              <w:rPr>
+                <w:i/>
+                <w:color w:val="0000FF"/>
+              </w:rPr>
+            </w:pPr>
+            <w:r>
+              <w:rPr>
+                <w:i/>
+                <w:color w:val="0000FF"/>
+              </w:rPr>
+              <w:t>Communication between the link and the remote reading center</w:t>
+            </w:r>
+          </w:p>
+        </w:tc>
+        <w:tc>
+          <w:tcPr>
+            <w:tcW w:w="1134" w:type="dxa"/>
+          </w:tcPr>
+          <w:p>
+            <w:pPr>
+              <w:pStyle w:val="Corpsdetexte"/>
+              <w:ind w:left="0"/>
+              <w:rPr>
+                <w:i/>
+                <w:color w:val="0000FF"/>
+              </w:rPr>
+            </w:pPr>
+            <w:r>
+              <w:rPr>
+                <w:i/>
+                <w:color w:val="0000FF"/>
+              </w:rPr>
+              <w:t>High</w:t>
+            </w:r>
+          </w:p>
+        </w:tc>
+        <w:tc>
+          <w:tcPr>
+            <w:tcW w:w="2835" w:type="dxa"/>
+          </w:tcPr>
+          <w:p>
+            <w:pPr>
+              <w:pStyle w:val="Corpsdetexte"/>
+              <w:ind w:left="0"/>
+              <w:rPr>
+                <w:i/>
+                <w:color w:val="0000FF"/>
+              </w:rPr>
+            </w:pPr>
+          </w:p>
+        </w:tc>
+      </w:tr>
+      <w:tr>
+        <w:tc>
+          <w:tcPr>
+            <w:tcW w:w="3936" w:type="dxa"/>
+          </w:tcPr>
+          <w:p>
+            <w:pPr>
+              <w:pStyle w:val="Corpsdetexte"/>
+              <w:ind w:left="0"/>
+              <w:rPr>
+                <w:i/>
+                <w:color w:val="0000FF"/>
+              </w:rPr>
+            </w:pPr>
+            <w:r>
+              <w:rPr>
+                <w:i/>
+                <w:color w:val="0000FF"/>
+              </w:rPr>
+              <w:t>Communication between the link, the display and the peripheral LEDs</w:t>
+            </w:r>
+          </w:p>
+        </w:tc>
+        <w:tc>
+          <w:tcPr>
+            <w:tcW w:w="1134" w:type="dxa"/>
+          </w:tcPr>
+          <w:p>
+            <w:pPr>
+              <w:pStyle w:val="Corpsdetexte"/>
+              <w:ind w:left="0"/>
+              <w:rPr>
+                <w:i/>
+                <w:color w:val="0000FF"/>
+              </w:rPr>
+            </w:pPr>
+            <w:r>
+              <w:rPr>
+                <w:i/>
+                <w:color w:val="0000FF"/>
+              </w:rPr>
+              <w:t>High</w:t>
+            </w:r>
+          </w:p>
+        </w:tc>
+        <w:tc>
+          <w:tcPr>
+            <w:tcW w:w="2835" w:type="dxa"/>
+          </w:tcPr>
+          <w:p>
+            <w:pPr>
+              <w:pStyle w:val="Corpsdetexte"/>
+              <w:ind w:left="0"/>
+              <w:rPr>
+                <w:i/>
+                <w:color w:val="0000FF"/>
+              </w:rPr>
             </w:pPr>
           </w:p>
         </w:tc>
@@ -1514,11 +1818,21 @@
           <w:r>
             <w:sym w:font="Symbol" w:char="F0D3"/>
           </w:r>
-          <w:fldSimple w:instr=" DOCPROPERTY &quot;Company&quot;  \* MERGEFORMAT ">
-            <w:r>
-              <w:t>&lt;Company Name&gt;</w:t>
-            </w:r>
-          </w:fldSimple>
+          <w:r>
+            <w:fldChar w:fldCharType="begin"/>
+          </w:r>
+          <w:r>
+            <w:instrText xml:space="preserve"> DOCPROPERTY "Company"  \* MERGEFORMAT </w:instrText>
+          </w:r>
+          <w:r>
+            <w:fldChar w:fldCharType="separate"/>
+          </w:r>
+          <w:r>
+            <w:t>&lt;Company Name&gt;</w:t>
+          </w:r>
+          <w:r>
+            <w:fldChar w:fldCharType="end"/>
+          </w:r>
           <w:r>
             <w:t xml:space="preserve">, </w:t>
           </w:r>
@@ -1706,11 +2020,21 @@
           <w:tcW w:w="6379" w:type="dxa"/>
         </w:tcPr>
         <w:p>
-          <w:fldSimple w:instr=" TITLE  \* MERGEFORMAT ">
-            <w:r>
-              <w:t>Vision</w:t>
-            </w:r>
-          </w:fldSimple>
+          <w:r>
+            <w:fldChar w:fldCharType="begin"/>
+          </w:r>
+          <w:r>
+            <w:instrText xml:space="preserve"> TITLE  \* MERGEFORMAT </w:instrText>
+          </w:r>
+          <w:r>
+            <w:fldChar w:fldCharType="separate"/>
+          </w:r>
+          <w:r>
+            <w:t>Vision</w:t>
+          </w:r>
+          <w:r>
+            <w:fldChar w:fldCharType="end"/>
+          </w:r>
         </w:p>
       </w:tc>
       <w:tc>
@@ -1719,23 +2043,7 @@
         </w:tcPr>
         <w:p>
           <w:r>
-            <w:t xml:space="preserve">  Date:  &lt;</w:t>
-          </w:r>
-          <w:proofErr w:type="spellStart"/>
-          <w:r>
-            <w:t>dd</w:t>
-          </w:r>
-          <w:proofErr w:type="spellEnd"/>
-          <w:r>
-            <w:t>/mmm/</w:t>
-          </w:r>
-          <w:proofErr w:type="spellStart"/>
-          <w:r>
-            <w:t>yy</w:t>
-          </w:r>
-          <w:proofErr w:type="spellEnd"/>
-          <w:r>
-            <w:t>&gt;</w:t>
+            <w:t xml:space="preserve">  Date:  &lt;dd/mmm/yy&gt;</w:t>
           </w:r>
         </w:p>
       </w:tc>

</xml_diff>